<commit_message>
Lisätty dokumenttiin kappaleet 3 ja 4
</commit_message>
<xml_diff>
--- a/doc/dokumentti.docx
+++ b/doc/dokumentti.docx
@@ -6,7 +6,7 @@
       <w:sdtPr>
         <w:rPr>
           <w:rFonts w:eastAsiaTheme="minorHAnsi"/>
-          <w:color w:val="000000" w:themeColor="accent1"/>
+          <w:color w:val="5B9BD5" w:themeColor="accent1"/>
           <w:lang w:eastAsia="en-US"/>
         </w:rPr>
         <w:id w:val="-399603351"/>
@@ -27,7 +27,7 @@
             <w:spacing w:before="1540" w:after="240"/>
             <w:jc w:val="center"/>
             <w:rPr>
-              <w:color w:val="000000" w:themeColor="accent1"/>
+              <w:color w:val="5B9BD5" w:themeColor="accent1"/>
             </w:rPr>
           </w:pPr>
         </w:p>
@@ -36,7 +36,7 @@
             <w:rPr>
               <w:rFonts w:asciiTheme="majorHAnsi" w:eastAsiaTheme="majorEastAsia" w:hAnsiTheme="majorHAnsi" w:cstheme="majorBidi"/>
               <w:caps/>
-              <w:color w:val="000000" w:themeColor="accent1"/>
+              <w:color w:val="5B9BD5" w:themeColor="accent1"/>
               <w:sz w:val="72"/>
               <w:szCs w:val="72"/>
             </w:rPr>
@@ -60,15 +60,15 @@
               <w:pPr>
                 <w:pStyle w:val="Eivli"/>
                 <w:pBdr>
-                  <w:top w:val="single" w:sz="6" w:space="6" w:color="000000" w:themeColor="accent1"/>
-                  <w:bottom w:val="single" w:sz="6" w:space="6" w:color="000000" w:themeColor="accent1"/>
+                  <w:top w:val="single" w:sz="6" w:space="6" w:color="5B9BD5" w:themeColor="accent1"/>
+                  <w:bottom w:val="single" w:sz="6" w:space="6" w:color="5B9BD5" w:themeColor="accent1"/>
                 </w:pBdr>
                 <w:spacing w:after="240"/>
                 <w:jc w:val="center"/>
                 <w:rPr>
                   <w:rFonts w:asciiTheme="majorHAnsi" w:eastAsiaTheme="majorEastAsia" w:hAnsiTheme="majorHAnsi" w:cstheme="majorBidi"/>
                   <w:caps/>
-                  <w:color w:val="000000" w:themeColor="accent1"/>
+                  <w:color w:val="5B9BD5" w:themeColor="accent1"/>
                   <w:sz w:val="80"/>
                   <w:szCs w:val="80"/>
                 </w:rPr>
@@ -77,7 +77,7 @@
                 <w:rPr>
                   <w:rFonts w:asciiTheme="majorHAnsi" w:eastAsiaTheme="majorEastAsia" w:hAnsiTheme="majorHAnsi" w:cstheme="majorBidi"/>
                   <w:caps/>
-                  <w:color w:val="000000" w:themeColor="accent1"/>
+                  <w:color w:val="5B9BD5" w:themeColor="accent1"/>
                   <w:sz w:val="72"/>
                   <w:szCs w:val="72"/>
                 </w:rPr>
@@ -89,7 +89,7 @@
         <w:sdt>
           <w:sdtPr>
             <w:rPr>
-              <w:color w:val="000000" w:themeColor="accent1"/>
+              <w:color w:val="5B9BD5" w:themeColor="accent1"/>
               <w:sz w:val="28"/>
               <w:szCs w:val="28"/>
             </w:rPr>
@@ -109,14 +109,14 @@
                 <w:pStyle w:val="Eivli"/>
                 <w:jc w:val="center"/>
                 <w:rPr>
-                  <w:color w:val="000000" w:themeColor="accent1"/>
+                  <w:color w:val="5B9BD5" w:themeColor="accent1"/>
                   <w:sz w:val="28"/>
                   <w:szCs w:val="28"/>
                 </w:rPr>
               </w:pPr>
               <w:r>
                 <w:rPr>
-                  <w:color w:val="000000" w:themeColor="accent1"/>
+                  <w:color w:val="5B9BD5" w:themeColor="accent1"/>
                   <w:sz w:val="28"/>
                   <w:szCs w:val="28"/>
                 </w:rPr>
@@ -131,13 +131,13 @@
             <w:spacing w:before="480"/>
             <w:jc w:val="center"/>
             <w:rPr>
-              <w:color w:val="000000" w:themeColor="accent1"/>
+              <w:color w:val="5B9BD5" w:themeColor="accent1"/>
             </w:rPr>
           </w:pPr>
           <w:r>
             <w:rPr>
               <w:noProof/>
-              <w:color w:val="000000" w:themeColor="accent1"/>
+              <w:color w:val="5B9BD5" w:themeColor="accent1"/>
             </w:rPr>
             <mc:AlternateContent>
               <mc:Choice Requires="wps">
@@ -202,7 +202,7 @@
                                 <w:sdtPr>
                                   <w:rPr>
                                     <w:caps/>
-                                    <w:color w:val="000000" w:themeColor="accent1"/>
+                                    <w:color w:val="5B9BD5" w:themeColor="accent1"/>
                                     <w:sz w:val="28"/>
                                     <w:szCs w:val="28"/>
                                   </w:rPr>
@@ -226,7 +226,7 @@
                                       <w:jc w:val="center"/>
                                       <w:rPr>
                                         <w:caps/>
-                                        <w:color w:val="000000" w:themeColor="accent1"/>
+                                        <w:color w:val="5B9BD5" w:themeColor="accent1"/>
                                         <w:sz w:val="28"/>
                                         <w:szCs w:val="28"/>
                                       </w:rPr>
@@ -234,7 +234,7 @@
                                     <w:r>
                                       <w:rPr>
                                         <w:caps/>
-                                        <w:color w:val="000000" w:themeColor="accent1"/>
+                                        <w:color w:val="5B9BD5" w:themeColor="accent1"/>
                                         <w:sz w:val="28"/>
                                         <w:szCs w:val="28"/>
                                       </w:rPr>
@@ -248,14 +248,14 @@
                                   <w:pStyle w:val="Eivli"/>
                                   <w:jc w:val="center"/>
                                   <w:rPr>
-                                    <w:color w:val="000000" w:themeColor="accent1"/>
+                                    <w:color w:val="5B9BD5" w:themeColor="accent1"/>
                                   </w:rPr>
                                 </w:pPr>
                                 <w:sdt>
                                   <w:sdtPr>
                                     <w:rPr>
                                       <w:caps/>
-                                      <w:color w:val="000000" w:themeColor="accent1"/>
+                                      <w:color w:val="5B9BD5" w:themeColor="accent1"/>
                                     </w:rPr>
                                     <w:alias w:val="Yritys"/>
                                     <w:tag w:val=""/>
@@ -268,7 +268,7 @@
                                     <w:r>
                                       <w:rPr>
                                         <w:caps/>
-                                        <w:color w:val="000000" w:themeColor="accent1"/>
+                                        <w:color w:val="5B9BD5" w:themeColor="accent1"/>
                                       </w:rPr>
                                       <w:t>Otto Hyytiälä</w:t>
                                     </w:r>
@@ -280,13 +280,13 @@
                                   <w:pStyle w:val="Eivli"/>
                                   <w:jc w:val="center"/>
                                   <w:rPr>
-                                    <w:color w:val="000000" w:themeColor="accent1"/>
+                                    <w:color w:val="5B9BD5" w:themeColor="accent1"/>
                                   </w:rPr>
                                 </w:pPr>
                                 <w:sdt>
                                   <w:sdtPr>
                                     <w:rPr>
-                                      <w:color w:val="000000" w:themeColor="accent1"/>
+                                      <w:color w:val="5B9BD5" w:themeColor="accent1"/>
                                     </w:rPr>
                                     <w:alias w:val="Osoite"/>
                                     <w:tag w:val=""/>
@@ -298,7 +298,7 @@
                                   <w:sdtContent>
                                     <w:r>
                                       <w:rPr>
-                                        <w:color w:val="000000" w:themeColor="accent1"/>
+                                        <w:color w:val="5B9BD5" w:themeColor="accent1"/>
                                       </w:rPr>
                                       <w:t>014589779</w:t>
                                     </w:r>
@@ -338,7 +338,7 @@
                           <w:sdtPr>
                             <w:rPr>
                               <w:caps/>
-                              <w:color w:val="000000" w:themeColor="accent1"/>
+                              <w:color w:val="5B9BD5" w:themeColor="accent1"/>
                               <w:sz w:val="28"/>
                               <w:szCs w:val="28"/>
                             </w:rPr>
@@ -362,7 +362,7 @@
                                 <w:jc w:val="center"/>
                                 <w:rPr>
                                   <w:caps/>
-                                  <w:color w:val="000000" w:themeColor="accent1"/>
+                                  <w:color w:val="5B9BD5" w:themeColor="accent1"/>
                                   <w:sz w:val="28"/>
                                   <w:szCs w:val="28"/>
                                 </w:rPr>
@@ -370,7 +370,7 @@
                               <w:r>
                                 <w:rPr>
                                   <w:caps/>
-                                  <w:color w:val="000000" w:themeColor="accent1"/>
+                                  <w:color w:val="5B9BD5" w:themeColor="accent1"/>
                                   <w:sz w:val="28"/>
                                   <w:szCs w:val="28"/>
                                 </w:rPr>
@@ -384,14 +384,14 @@
                             <w:pStyle w:val="Eivli"/>
                             <w:jc w:val="center"/>
                             <w:rPr>
-                              <w:color w:val="000000" w:themeColor="accent1"/>
+                              <w:color w:val="5B9BD5" w:themeColor="accent1"/>
                             </w:rPr>
                           </w:pPr>
                           <w:sdt>
                             <w:sdtPr>
                               <w:rPr>
                                 <w:caps/>
-                                <w:color w:val="000000" w:themeColor="accent1"/>
+                                <w:color w:val="5B9BD5" w:themeColor="accent1"/>
                               </w:rPr>
                               <w:alias w:val="Yritys"/>
                               <w:tag w:val=""/>
@@ -404,7 +404,7 @@
                               <w:r>
                                 <w:rPr>
                                   <w:caps/>
-                                  <w:color w:val="000000" w:themeColor="accent1"/>
+                                  <w:color w:val="5B9BD5" w:themeColor="accent1"/>
                                 </w:rPr>
                                 <w:t>Otto Hyytiälä</w:t>
                               </w:r>
@@ -416,13 +416,13 @@
                             <w:pStyle w:val="Eivli"/>
                             <w:jc w:val="center"/>
                             <w:rPr>
-                              <w:color w:val="000000" w:themeColor="accent1"/>
+                              <w:color w:val="5B9BD5" w:themeColor="accent1"/>
                             </w:rPr>
                           </w:pPr>
                           <w:sdt>
                             <w:sdtPr>
                               <w:rPr>
-                                <w:color w:val="000000" w:themeColor="accent1"/>
+                                <w:color w:val="5B9BD5" w:themeColor="accent1"/>
                               </w:rPr>
                               <w:alias w:val="Osoite"/>
                               <w:tag w:val=""/>
@@ -434,7 +434,7 @@
                             <w:sdtContent>
                               <w:r>
                                 <w:rPr>
-                                  <w:color w:val="000000" w:themeColor="accent1"/>
+                                  <w:color w:val="5B9BD5" w:themeColor="accent1"/>
                                 </w:rPr>
                                 <w:t>014589779</w:t>
                               </w:r>
@@ -892,7 +892,7 @@
           <v:shape id="_x0000_i1025" type="#_x0000_t75" style="width:419.8pt;height:331.8pt" o:ole="">
             <v:imagedata r:id="rId7" o:title=""/>
           </v:shape>
-          <o:OLEObject Type="Embed" ProgID="Visio.Drawing.15" ShapeID="_x0000_i1025" DrawAspect="Content" ObjectID="_1519739622" r:id="rId8"/>
+          <o:OLEObject Type="Embed" ProgID="Visio.Drawing.15" ShapeID="_x0000_i1025" DrawAspect="Content" ObjectID="_1521277609" r:id="rId8"/>
         </w:object>
       </w:r>
     </w:p>
@@ -916,6 +916,1377 @@
     </w:p>
     <w:p/>
     <w:p>
+      <w:r>
+        <w:object w:dxaOrig="8790" w:dyaOrig="4080">
+          <v:shape id="_x0000_i1026" type="#_x0000_t75" style="width:439.5pt;height:204pt" o:ole="">
+            <v:imagedata r:id="rId9" o:title=""/>
+          </v:shape>
+          <o:OLEObject Type="Embed" ProgID="Visio.Drawing.15" ShapeID="_x0000_i1026" DrawAspect="Content" ObjectID="_1521277610" r:id="rId10"/>
+        </w:object>
+      </w:r>
+    </w:p>
+    <w:p>
+      <w:pPr>
+        <w:rPr>
+          <w:b/>
+        </w:rPr>
+      </w:pPr>
+      <w:r>
+        <w:rPr>
+          <w:b/>
+        </w:rPr>
+        <w:t>Kohde</w:t>
+      </w:r>
+    </w:p>
+    <w:tbl>
+      <w:tblPr>
+        <w:tblStyle w:val="Vaalearuudukkotaulukko1-korostus1"/>
+        <w:tblW w:w="0" w:type="auto"/>
+        <w:tblLook w:val="04A0" w:firstRow="1" w:lastRow="0" w:firstColumn="1" w:lastColumn="0" w:noHBand="0" w:noVBand="1"/>
+      </w:tblPr>
+      <w:tblGrid>
+        <w:gridCol w:w="3209"/>
+        <w:gridCol w:w="3209"/>
+        <w:gridCol w:w="3210"/>
+      </w:tblGrid>
+      <w:tr>
+        <w:trPr>
+          <w:cnfStyle w:val="100000000000" w:firstRow="1" w:lastRow="0" w:firstColumn="0" w:lastColumn="0" w:oddVBand="0" w:evenVBand="0" w:oddHBand="0" w:evenHBand="0" w:firstRowFirstColumn="0" w:firstRowLastColumn="0" w:lastRowFirstColumn="0" w:lastRowLastColumn="0"/>
+        </w:trPr>
+        <w:tc>
+          <w:tcPr>
+            <w:cnfStyle w:val="001000000000" w:firstRow="0" w:lastRow="0" w:firstColumn="1" w:lastColumn="0" w:oddVBand="0" w:evenVBand="0" w:oddHBand="0" w:evenHBand="0" w:firstRowFirstColumn="0" w:firstRowLastColumn="0" w:lastRowFirstColumn="0" w:lastRowLastColumn="0"/>
+            <w:tcW w:w="3209" w:type="dxa"/>
+            <w:shd w:val="clear" w:color="auto" w:fill="auto"/>
+          </w:tcPr>
+          <w:p>
+            <w:proofErr w:type="spellStart"/>
+            <w:r>
+              <w:t>Atribuutti</w:t>
+            </w:r>
+            <w:proofErr w:type="spellEnd"/>
+          </w:p>
+        </w:tc>
+        <w:tc>
+          <w:tcPr>
+            <w:tcW w:w="3209" w:type="dxa"/>
+          </w:tcPr>
+          <w:p>
+            <w:pPr>
+              <w:cnfStyle w:val="100000000000" w:firstRow="1" w:lastRow="0" w:firstColumn="0" w:lastColumn="0" w:oddVBand="0" w:evenVBand="0" w:oddHBand="0" w:evenHBand="0" w:firstRowFirstColumn="0" w:firstRowLastColumn="0" w:lastRowFirstColumn="0" w:lastRowLastColumn="0"/>
+            </w:pPr>
+            <w:r>
+              <w:t>Arvojoukko</w:t>
+            </w:r>
+          </w:p>
+        </w:tc>
+        <w:tc>
+          <w:tcPr>
+            <w:tcW w:w="3210" w:type="dxa"/>
+          </w:tcPr>
+          <w:p>
+            <w:pPr>
+              <w:cnfStyle w:val="100000000000" w:firstRow="1" w:lastRow="0" w:firstColumn="0" w:lastColumn="0" w:oddVBand="0" w:evenVBand="0" w:oddHBand="0" w:evenHBand="0" w:firstRowFirstColumn="0" w:firstRowLastColumn="0" w:lastRowFirstColumn="0" w:lastRowLastColumn="0"/>
+            </w:pPr>
+            <w:r>
+              <w:t>Kuvailu</w:t>
+            </w:r>
+          </w:p>
+        </w:tc>
+      </w:tr>
+      <w:tr>
+        <w:tc>
+          <w:tcPr>
+            <w:cnfStyle w:val="001000000000" w:firstRow="0" w:lastRow="0" w:firstColumn="1" w:lastColumn="0" w:oddVBand="0" w:evenVBand="0" w:oddHBand="0" w:evenHBand="0" w:firstRowFirstColumn="0" w:firstRowLastColumn="0" w:lastRowFirstColumn="0" w:lastRowLastColumn="0"/>
+            <w:tcW w:w="3209" w:type="dxa"/>
+          </w:tcPr>
+          <w:p>
+            <w:pPr>
+              <w:rPr>
+                <w:b w:val="0"/>
+              </w:rPr>
+            </w:pPr>
+            <w:r>
+              <w:rPr>
+                <w:b w:val="0"/>
+              </w:rPr>
+              <w:t>Osoite</w:t>
+            </w:r>
+          </w:p>
+        </w:tc>
+        <w:tc>
+          <w:tcPr>
+            <w:tcW w:w="3209" w:type="dxa"/>
+          </w:tcPr>
+          <w:p>
+            <w:pPr>
+              <w:cnfStyle w:val="000000000000" w:firstRow="0" w:lastRow="0" w:firstColumn="0" w:lastColumn="0" w:oddVBand="0" w:evenVBand="0" w:oddHBand="0" w:evenHBand="0" w:firstRowFirstColumn="0" w:firstRowLastColumn="0" w:lastRowFirstColumn="0" w:lastRowLastColumn="0"/>
+            </w:pPr>
+            <w:r>
+              <w:t>Merkkijono</w:t>
+            </w:r>
+          </w:p>
+        </w:tc>
+        <w:tc>
+          <w:tcPr>
+            <w:tcW w:w="3210" w:type="dxa"/>
+          </w:tcPr>
+          <w:p>
+            <w:pPr>
+              <w:cnfStyle w:val="000000000000" w:firstRow="0" w:lastRow="0" w:firstColumn="0" w:lastColumn="0" w:oddVBand="0" w:evenVBand="0" w:oddHBand="0" w:evenHBand="0" w:firstRowFirstColumn="0" w:firstRowLastColumn="0" w:lastRowFirstColumn="0" w:lastRowLastColumn="0"/>
+            </w:pPr>
+            <w:r>
+              <w:t xml:space="preserve">Kohteen katuosoite muodossa </w:t>
+            </w:r>
+            <w:proofErr w:type="spellStart"/>
+            <w:r>
+              <w:t>Pihlajtie</w:t>
+            </w:r>
+            <w:proofErr w:type="spellEnd"/>
+            <w:r>
+              <w:t xml:space="preserve"> 26</w:t>
+            </w:r>
+          </w:p>
+        </w:tc>
+      </w:tr>
+      <w:tr>
+        <w:tc>
+          <w:tcPr>
+            <w:cnfStyle w:val="001000000000" w:firstRow="0" w:lastRow="0" w:firstColumn="1" w:lastColumn="0" w:oddVBand="0" w:evenVBand="0" w:oddHBand="0" w:evenHBand="0" w:firstRowFirstColumn="0" w:firstRowLastColumn="0" w:lastRowFirstColumn="0" w:lastRowLastColumn="0"/>
+            <w:tcW w:w="3209" w:type="dxa"/>
+          </w:tcPr>
+          <w:p>
+            <w:pPr>
+              <w:rPr>
+                <w:b w:val="0"/>
+              </w:rPr>
+            </w:pPr>
+            <w:proofErr w:type="gramStart"/>
+            <w:r>
+              <w:rPr>
+                <w:b w:val="0"/>
+              </w:rPr>
+              <w:t>Aloitettu</w:t>
+            </w:r>
+            <w:proofErr w:type="gramEnd"/>
+          </w:p>
+        </w:tc>
+        <w:tc>
+          <w:tcPr>
+            <w:tcW w:w="3209" w:type="dxa"/>
+          </w:tcPr>
+          <w:p>
+            <w:pPr>
+              <w:cnfStyle w:val="000000000000" w:firstRow="0" w:lastRow="0" w:firstColumn="0" w:lastColumn="0" w:oddVBand="0" w:evenVBand="0" w:oddHBand="0" w:evenHBand="0" w:firstRowFirstColumn="0" w:firstRowLastColumn="0" w:lastRowFirstColumn="0" w:lastRowLastColumn="0"/>
+            </w:pPr>
+            <w:r>
+              <w:t>Päivämäärä</w:t>
+            </w:r>
+          </w:p>
+        </w:tc>
+        <w:tc>
+          <w:tcPr>
+            <w:tcW w:w="3210" w:type="dxa"/>
+          </w:tcPr>
+          <w:p>
+            <w:pPr>
+              <w:cnfStyle w:val="000000000000" w:firstRow="0" w:lastRow="0" w:firstColumn="0" w:lastColumn="0" w:oddVBand="0" w:evenVBand="0" w:oddHBand="0" w:evenHBand="0" w:firstRowFirstColumn="0" w:firstRowLastColumn="0" w:lastRowFirstColumn="0" w:lastRowLastColumn="0"/>
+            </w:pPr>
+            <w:r>
+              <w:t>Kohteen aloituspäivä muodossa 21.5.2015</w:t>
+            </w:r>
+          </w:p>
+        </w:tc>
+      </w:tr>
+      <w:tr>
+        <w:tc>
+          <w:tcPr>
+            <w:cnfStyle w:val="001000000000" w:firstRow="0" w:lastRow="0" w:firstColumn="1" w:lastColumn="0" w:oddVBand="0" w:evenVBand="0" w:oddHBand="0" w:evenHBand="0" w:firstRowFirstColumn="0" w:firstRowLastColumn="0" w:lastRowFirstColumn="0" w:lastRowLastColumn="0"/>
+            <w:tcW w:w="3209" w:type="dxa"/>
+          </w:tcPr>
+          <w:p>
+            <w:pPr>
+              <w:rPr>
+                <w:b w:val="0"/>
+              </w:rPr>
+            </w:pPr>
+            <w:r>
+              <w:rPr>
+                <w:b w:val="0"/>
+              </w:rPr>
+              <w:t>Asiakas</w:t>
+            </w:r>
+          </w:p>
+        </w:tc>
+        <w:tc>
+          <w:tcPr>
+            <w:tcW w:w="3209" w:type="dxa"/>
+          </w:tcPr>
+          <w:p>
+            <w:pPr>
+              <w:cnfStyle w:val="000000000000" w:firstRow="0" w:lastRow="0" w:firstColumn="0" w:lastColumn="0" w:oddVBand="0" w:evenVBand="0" w:oddHBand="0" w:evenHBand="0" w:firstRowFirstColumn="0" w:firstRowLastColumn="0" w:lastRowFirstColumn="0" w:lastRowLastColumn="0"/>
+            </w:pPr>
+            <w:r>
+              <w:t>Asiakas</w:t>
+            </w:r>
+          </w:p>
+        </w:tc>
+        <w:tc>
+          <w:tcPr>
+            <w:tcW w:w="3210" w:type="dxa"/>
+          </w:tcPr>
+          <w:p>
+            <w:pPr>
+              <w:cnfStyle w:val="000000000000" w:firstRow="0" w:lastRow="0" w:firstColumn="0" w:lastColumn="0" w:oddVBand="0" w:evenVBand="0" w:oddHBand="0" w:evenHBand="0" w:firstRowFirstColumn="0" w:firstRowLastColumn="0" w:lastRowFirstColumn="0" w:lastRowLastColumn="0"/>
+            </w:pPr>
+            <w:r>
+              <w:t>Asiakas muodossa Pekka Turunen</w:t>
+            </w:r>
+          </w:p>
+        </w:tc>
+      </w:tr>
+      <w:tr>
+        <w:tc>
+          <w:tcPr>
+            <w:cnfStyle w:val="001000000000" w:firstRow="0" w:lastRow="0" w:firstColumn="1" w:lastColumn="0" w:oddVBand="0" w:evenVBand="0" w:oddHBand="0" w:evenHBand="0" w:firstRowFirstColumn="0" w:firstRowLastColumn="0" w:lastRowFirstColumn="0" w:lastRowLastColumn="0"/>
+            <w:tcW w:w="3209" w:type="dxa"/>
+          </w:tcPr>
+          <w:p>
+            <w:pPr>
+              <w:rPr>
+                <w:b w:val="0"/>
+              </w:rPr>
+            </w:pPr>
+            <w:r>
+              <w:rPr>
+                <w:b w:val="0"/>
+              </w:rPr>
+              <w:t>Tila</w:t>
+            </w:r>
+          </w:p>
+        </w:tc>
+        <w:tc>
+          <w:tcPr>
+            <w:tcW w:w="3209" w:type="dxa"/>
+          </w:tcPr>
+          <w:p>
+            <w:pPr>
+              <w:cnfStyle w:val="000000000000" w:firstRow="0" w:lastRow="0" w:firstColumn="0" w:lastColumn="0" w:oddVBand="0" w:evenVBand="0" w:oddHBand="0" w:evenHBand="0" w:firstRowFirstColumn="0" w:firstRowLastColumn="0" w:lastRowFirstColumn="0" w:lastRowLastColumn="0"/>
+            </w:pPr>
+            <w:r>
+              <w:t>Merkkijono</w:t>
+            </w:r>
+          </w:p>
+        </w:tc>
+        <w:tc>
+          <w:tcPr>
+            <w:tcW w:w="3210" w:type="dxa"/>
+          </w:tcPr>
+          <w:p>
+            <w:pPr>
+              <w:cnfStyle w:val="000000000000" w:firstRow="0" w:lastRow="0" w:firstColumn="0" w:lastColumn="0" w:oddVBand="0" w:evenVBand="0" w:oddHBand="0" w:evenHBand="0" w:firstRowFirstColumn="0" w:firstRowLastColumn="0" w:lastRowFirstColumn="0" w:lastRowLastColumn="0"/>
+            </w:pPr>
+            <w:r>
+              <w:t>Kuvaa tilaa, esim. Kesken, Valmis</w:t>
+            </w:r>
+          </w:p>
+        </w:tc>
+      </w:tr>
+      <w:tr>
+        <w:tc>
+          <w:tcPr>
+            <w:cnfStyle w:val="001000000000" w:firstRow="0" w:lastRow="0" w:firstColumn="1" w:lastColumn="0" w:oddVBand="0" w:evenVBand="0" w:oddHBand="0" w:evenHBand="0" w:firstRowFirstColumn="0" w:firstRowLastColumn="0" w:lastRowFirstColumn="0" w:lastRowLastColumn="0"/>
+            <w:tcW w:w="3209" w:type="dxa"/>
+          </w:tcPr>
+          <w:p>
+            <w:pPr>
+              <w:rPr>
+                <w:b w:val="0"/>
+              </w:rPr>
+            </w:pPr>
+            <w:r>
+              <w:rPr>
+                <w:b w:val="0"/>
+              </w:rPr>
+              <w:t>Kohteen numero</w:t>
+            </w:r>
+          </w:p>
+        </w:tc>
+        <w:tc>
+          <w:tcPr>
+            <w:tcW w:w="3209" w:type="dxa"/>
+          </w:tcPr>
+          <w:p>
+            <w:pPr>
+              <w:cnfStyle w:val="000000000000" w:firstRow="0" w:lastRow="0" w:firstColumn="0" w:lastColumn="0" w:oddVBand="0" w:evenVBand="0" w:oddHBand="0" w:evenHBand="0" w:firstRowFirstColumn="0" w:firstRowLastColumn="0" w:lastRowFirstColumn="0" w:lastRowLastColumn="0"/>
+            </w:pPr>
+            <w:r>
+              <w:t>kokonaisluku</w:t>
+            </w:r>
+          </w:p>
+        </w:tc>
+        <w:tc>
+          <w:tcPr>
+            <w:tcW w:w="3210" w:type="dxa"/>
+          </w:tcPr>
+          <w:p>
+            <w:pPr>
+              <w:cnfStyle w:val="000000000000" w:firstRow="0" w:lastRow="0" w:firstColumn="0" w:lastColumn="0" w:oddVBand="0" w:evenVBand="0" w:oddHBand="0" w:evenHBand="0" w:firstRowFirstColumn="0" w:firstRowLastColumn="0" w:lastRowFirstColumn="0" w:lastRowLastColumn="0"/>
+            </w:pPr>
+            <w:r>
+              <w:t>automaattisesti luotu kohdenumero</w:t>
+            </w:r>
+          </w:p>
+        </w:tc>
+      </w:tr>
+      <w:tr>
+        <w:tc>
+          <w:tcPr>
+            <w:cnfStyle w:val="001000000000" w:firstRow="0" w:lastRow="0" w:firstColumn="1" w:lastColumn="0" w:oddVBand="0" w:evenVBand="0" w:oddHBand="0" w:evenHBand="0" w:firstRowFirstColumn="0" w:firstRowLastColumn="0" w:lastRowFirstColumn="0" w:lastRowLastColumn="0"/>
+            <w:tcW w:w="3209" w:type="dxa"/>
+          </w:tcPr>
+          <w:p>
+            <w:pPr>
+              <w:rPr>
+                <w:b w:val="0"/>
+              </w:rPr>
+            </w:pPr>
+            <w:r>
+              <w:rPr>
+                <w:b w:val="0"/>
+              </w:rPr>
+              <w:t>Kuvaus</w:t>
+            </w:r>
+          </w:p>
+        </w:tc>
+        <w:tc>
+          <w:tcPr>
+            <w:tcW w:w="3209" w:type="dxa"/>
+          </w:tcPr>
+          <w:p>
+            <w:pPr>
+              <w:cnfStyle w:val="000000000000" w:firstRow="0" w:lastRow="0" w:firstColumn="0" w:lastColumn="0" w:oddVBand="0" w:evenVBand="0" w:oddHBand="0" w:evenHBand="0" w:firstRowFirstColumn="0" w:firstRowLastColumn="0" w:lastRowFirstColumn="0" w:lastRowLastColumn="0"/>
+            </w:pPr>
+            <w:r>
+              <w:t>Merkkijono</w:t>
+            </w:r>
+          </w:p>
+        </w:tc>
+        <w:tc>
+          <w:tcPr>
+            <w:tcW w:w="3210" w:type="dxa"/>
+          </w:tcPr>
+          <w:p>
+            <w:pPr>
+              <w:cnfStyle w:val="000000000000" w:firstRow="0" w:lastRow="0" w:firstColumn="0" w:lastColumn="0" w:oddVBand="0" w:evenVBand="0" w:oddHBand="0" w:evenHBand="0" w:firstRowFirstColumn="0" w:firstRowLastColumn="0" w:lastRowFirstColumn="0" w:lastRowLastColumn="0"/>
+            </w:pPr>
+            <w:r>
+              <w:t>Kohteen lyhyt kuvaus</w:t>
+            </w:r>
+          </w:p>
+        </w:tc>
+      </w:tr>
+    </w:tbl>
+    <w:p/>
+    <w:p>
+      <w:r>
+        <w:t xml:space="preserve">Kohde kuuluu aina yhdelle asiakkaalle. </w:t>
+      </w:r>
+    </w:p>
+    <w:p/>
+    <w:p>
+      <w:pPr>
+        <w:rPr>
+          <w:b/>
+        </w:rPr>
+      </w:pPr>
+      <w:r>
+        <w:rPr>
+          <w:b/>
+        </w:rPr>
+        <w:t>Merkintä</w:t>
+      </w:r>
+    </w:p>
+    <w:tbl>
+      <w:tblPr>
+        <w:tblStyle w:val="Vaalearuudukkotaulukko1-korostus1"/>
+        <w:tblW w:w="0" w:type="auto"/>
+        <w:tblLook w:val="04A0" w:firstRow="1" w:lastRow="0" w:firstColumn="1" w:lastColumn="0" w:noHBand="0" w:noVBand="1"/>
+      </w:tblPr>
+      <w:tblGrid>
+        <w:gridCol w:w="3209"/>
+        <w:gridCol w:w="3209"/>
+        <w:gridCol w:w="3210"/>
+      </w:tblGrid>
+      <w:tr>
+        <w:trPr>
+          <w:cnfStyle w:val="100000000000" w:firstRow="1" w:lastRow="0" w:firstColumn="0" w:lastColumn="0" w:oddVBand="0" w:evenVBand="0" w:oddHBand="0" w:evenHBand="0" w:firstRowFirstColumn="0" w:firstRowLastColumn="0" w:lastRowFirstColumn="0" w:lastRowLastColumn="0"/>
+        </w:trPr>
+        <w:tc>
+          <w:tcPr>
+            <w:cnfStyle w:val="001000000000" w:firstRow="0" w:lastRow="0" w:firstColumn="1" w:lastColumn="0" w:oddVBand="0" w:evenVBand="0" w:oddHBand="0" w:evenHBand="0" w:firstRowFirstColumn="0" w:firstRowLastColumn="0" w:lastRowFirstColumn="0" w:lastRowLastColumn="0"/>
+            <w:tcW w:w="3209" w:type="dxa"/>
+            <w:shd w:val="clear" w:color="auto" w:fill="auto"/>
+          </w:tcPr>
+          <w:p>
+            <w:proofErr w:type="spellStart"/>
+            <w:r>
+              <w:t>Atribuutti</w:t>
+            </w:r>
+            <w:proofErr w:type="spellEnd"/>
+          </w:p>
+        </w:tc>
+        <w:tc>
+          <w:tcPr>
+            <w:tcW w:w="3209" w:type="dxa"/>
+          </w:tcPr>
+          <w:p>
+            <w:pPr>
+              <w:cnfStyle w:val="100000000000" w:firstRow="1" w:lastRow="0" w:firstColumn="0" w:lastColumn="0" w:oddVBand="0" w:evenVBand="0" w:oddHBand="0" w:evenHBand="0" w:firstRowFirstColumn="0" w:firstRowLastColumn="0" w:lastRowFirstColumn="0" w:lastRowLastColumn="0"/>
+            </w:pPr>
+            <w:r>
+              <w:t>Arvojoukko</w:t>
+            </w:r>
+          </w:p>
+        </w:tc>
+        <w:tc>
+          <w:tcPr>
+            <w:tcW w:w="3210" w:type="dxa"/>
+          </w:tcPr>
+          <w:p>
+            <w:pPr>
+              <w:cnfStyle w:val="100000000000" w:firstRow="1" w:lastRow="0" w:firstColumn="0" w:lastColumn="0" w:oddVBand="0" w:evenVBand="0" w:oddHBand="0" w:evenHBand="0" w:firstRowFirstColumn="0" w:firstRowLastColumn="0" w:lastRowFirstColumn="0" w:lastRowLastColumn="0"/>
+            </w:pPr>
+            <w:r>
+              <w:t>Kuvailu</w:t>
+            </w:r>
+          </w:p>
+        </w:tc>
+      </w:tr>
+      <w:tr>
+        <w:tc>
+          <w:tcPr>
+            <w:cnfStyle w:val="001000000000" w:firstRow="0" w:lastRow="0" w:firstColumn="1" w:lastColumn="0" w:oddVBand="0" w:evenVBand="0" w:oddHBand="0" w:evenHBand="0" w:firstRowFirstColumn="0" w:firstRowLastColumn="0" w:lastRowFirstColumn="0" w:lastRowLastColumn="0"/>
+            <w:tcW w:w="3209" w:type="dxa"/>
+          </w:tcPr>
+          <w:p>
+            <w:pPr>
+              <w:rPr>
+                <w:b w:val="0"/>
+              </w:rPr>
+            </w:pPr>
+            <w:r>
+              <w:rPr>
+                <w:b w:val="0"/>
+              </w:rPr>
+              <w:t>Työmies</w:t>
+            </w:r>
+          </w:p>
+        </w:tc>
+        <w:tc>
+          <w:tcPr>
+            <w:tcW w:w="3209" w:type="dxa"/>
+          </w:tcPr>
+          <w:p>
+            <w:pPr>
+              <w:cnfStyle w:val="000000000000" w:firstRow="0" w:lastRow="0" w:firstColumn="0" w:lastColumn="0" w:oddVBand="0" w:evenVBand="0" w:oddHBand="0" w:evenHBand="0" w:firstRowFirstColumn="0" w:firstRowLastColumn="0" w:lastRowFirstColumn="0" w:lastRowLastColumn="0"/>
+            </w:pPr>
+            <w:r>
+              <w:t>Työmies</w:t>
+            </w:r>
+          </w:p>
+        </w:tc>
+        <w:tc>
+          <w:tcPr>
+            <w:tcW w:w="3210" w:type="dxa"/>
+          </w:tcPr>
+          <w:p>
+            <w:pPr>
+              <w:cnfStyle w:val="000000000000" w:firstRow="0" w:lastRow="0" w:firstColumn="0" w:lastColumn="0" w:oddVBand="0" w:evenVBand="0" w:oddHBand="0" w:evenHBand="0" w:firstRowFirstColumn="0" w:firstRowLastColumn="0" w:lastRowFirstColumn="0" w:lastRowLastColumn="0"/>
+            </w:pPr>
+            <w:r>
+              <w:t>Merkinnän tekijä</w:t>
+            </w:r>
+          </w:p>
+        </w:tc>
+      </w:tr>
+      <w:tr>
+        <w:tc>
+          <w:tcPr>
+            <w:cnfStyle w:val="001000000000" w:firstRow="0" w:lastRow="0" w:firstColumn="1" w:lastColumn="0" w:oddVBand="0" w:evenVBand="0" w:oddHBand="0" w:evenHBand="0" w:firstRowFirstColumn="0" w:firstRowLastColumn="0" w:lastRowFirstColumn="0" w:lastRowLastColumn="0"/>
+            <w:tcW w:w="3209" w:type="dxa"/>
+          </w:tcPr>
+          <w:p>
+            <w:pPr>
+              <w:rPr>
+                <w:b w:val="0"/>
+              </w:rPr>
+            </w:pPr>
+            <w:r>
+              <w:rPr>
+                <w:b w:val="0"/>
+              </w:rPr>
+              <w:t>Päiväys</w:t>
+            </w:r>
+          </w:p>
+        </w:tc>
+        <w:tc>
+          <w:tcPr>
+            <w:tcW w:w="3209" w:type="dxa"/>
+          </w:tcPr>
+          <w:p>
+            <w:pPr>
+              <w:cnfStyle w:val="000000000000" w:firstRow="0" w:lastRow="0" w:firstColumn="0" w:lastColumn="0" w:oddVBand="0" w:evenVBand="0" w:oddHBand="0" w:evenHBand="0" w:firstRowFirstColumn="0" w:firstRowLastColumn="0" w:lastRowFirstColumn="0" w:lastRowLastColumn="0"/>
+            </w:pPr>
+            <w:r>
+              <w:t>Päivämäärä</w:t>
+            </w:r>
+          </w:p>
+        </w:tc>
+        <w:tc>
+          <w:tcPr>
+            <w:tcW w:w="3210" w:type="dxa"/>
+          </w:tcPr>
+          <w:p>
+            <w:pPr>
+              <w:cnfStyle w:val="000000000000" w:firstRow="0" w:lastRow="0" w:firstColumn="0" w:lastColumn="0" w:oddVBand="0" w:evenVBand="0" w:oddHBand="0" w:evenHBand="0" w:firstRowFirstColumn="0" w:firstRowLastColumn="0" w:lastRowFirstColumn="0" w:lastRowLastColumn="0"/>
+            </w:pPr>
+            <w:proofErr w:type="spellStart"/>
+            <w:r>
+              <w:t>Merkinän</w:t>
+            </w:r>
+            <w:proofErr w:type="spellEnd"/>
+            <w:r>
+              <w:t xml:space="preserve"> päiväys 21.5.2015</w:t>
+            </w:r>
+          </w:p>
+        </w:tc>
+      </w:tr>
+      <w:tr>
+        <w:tc>
+          <w:tcPr>
+            <w:cnfStyle w:val="001000000000" w:firstRow="0" w:lastRow="0" w:firstColumn="1" w:lastColumn="0" w:oddVBand="0" w:evenVBand="0" w:oddHBand="0" w:evenHBand="0" w:firstRowFirstColumn="0" w:firstRowLastColumn="0" w:lastRowFirstColumn="0" w:lastRowLastColumn="0"/>
+            <w:tcW w:w="3209" w:type="dxa"/>
+          </w:tcPr>
+          <w:p>
+            <w:pPr>
+              <w:rPr>
+                <w:b w:val="0"/>
+              </w:rPr>
+            </w:pPr>
+            <w:r>
+              <w:rPr>
+                <w:b w:val="0"/>
+              </w:rPr>
+              <w:t>Kohde</w:t>
+            </w:r>
+          </w:p>
+        </w:tc>
+        <w:tc>
+          <w:tcPr>
+            <w:tcW w:w="3209" w:type="dxa"/>
+          </w:tcPr>
+          <w:p>
+            <w:pPr>
+              <w:cnfStyle w:val="000000000000" w:firstRow="0" w:lastRow="0" w:firstColumn="0" w:lastColumn="0" w:oddVBand="0" w:evenVBand="0" w:oddHBand="0" w:evenHBand="0" w:firstRowFirstColumn="0" w:firstRowLastColumn="0" w:lastRowFirstColumn="0" w:lastRowLastColumn="0"/>
+            </w:pPr>
+            <w:r>
+              <w:t>Kohde</w:t>
+            </w:r>
+          </w:p>
+        </w:tc>
+        <w:tc>
+          <w:tcPr>
+            <w:tcW w:w="3210" w:type="dxa"/>
+          </w:tcPr>
+          <w:p>
+            <w:pPr>
+              <w:cnfStyle w:val="000000000000" w:firstRow="0" w:lastRow="0" w:firstColumn="0" w:lastColumn="0" w:oddVBand="0" w:evenVBand="0" w:oddHBand="0" w:evenHBand="0" w:firstRowFirstColumn="0" w:firstRowLastColumn="0" w:lastRowFirstColumn="0" w:lastRowLastColumn="0"/>
+            </w:pPr>
+            <w:r>
+              <w:t>Kohde, jota merkintä koskee</w:t>
+            </w:r>
+          </w:p>
+        </w:tc>
+      </w:tr>
+      <w:tr>
+        <w:tc>
+          <w:tcPr>
+            <w:cnfStyle w:val="001000000000" w:firstRow="0" w:lastRow="0" w:firstColumn="1" w:lastColumn="0" w:oddVBand="0" w:evenVBand="0" w:oddHBand="0" w:evenHBand="0" w:firstRowFirstColumn="0" w:firstRowLastColumn="0" w:lastRowFirstColumn="0" w:lastRowLastColumn="0"/>
+            <w:tcW w:w="3209" w:type="dxa"/>
+          </w:tcPr>
+          <w:p>
+            <w:pPr>
+              <w:rPr>
+                <w:b w:val="0"/>
+              </w:rPr>
+            </w:pPr>
+            <w:r>
+              <w:rPr>
+                <w:b w:val="0"/>
+              </w:rPr>
+              <w:t>Työtunnit</w:t>
+            </w:r>
+          </w:p>
+        </w:tc>
+        <w:tc>
+          <w:tcPr>
+            <w:tcW w:w="3209" w:type="dxa"/>
+          </w:tcPr>
+          <w:p>
+            <w:pPr>
+              <w:cnfStyle w:val="000000000000" w:firstRow="0" w:lastRow="0" w:firstColumn="0" w:lastColumn="0" w:oddVBand="0" w:evenVBand="0" w:oddHBand="0" w:evenHBand="0" w:firstRowFirstColumn="0" w:firstRowLastColumn="0" w:lastRowFirstColumn="0" w:lastRowLastColumn="0"/>
+            </w:pPr>
+            <w:r>
+              <w:t>Desimaaliluku</w:t>
+            </w:r>
+          </w:p>
+        </w:tc>
+        <w:tc>
+          <w:tcPr>
+            <w:tcW w:w="3210" w:type="dxa"/>
+          </w:tcPr>
+          <w:p>
+            <w:pPr>
+              <w:cnfStyle w:val="000000000000" w:firstRow="0" w:lastRow="0" w:firstColumn="0" w:lastColumn="0" w:oddVBand="0" w:evenVBand="0" w:oddHBand="0" w:evenHBand="0" w:firstRowFirstColumn="0" w:firstRowLastColumn="0" w:lastRowFirstColumn="0" w:lastRowLastColumn="0"/>
+            </w:pPr>
+            <w:r>
+              <w:t xml:space="preserve">Työtunnit </w:t>
+            </w:r>
+          </w:p>
+        </w:tc>
+      </w:tr>
+      <w:tr>
+        <w:tc>
+          <w:tcPr>
+            <w:cnfStyle w:val="001000000000" w:firstRow="0" w:lastRow="0" w:firstColumn="1" w:lastColumn="0" w:oddVBand="0" w:evenVBand="0" w:oddHBand="0" w:evenHBand="0" w:firstRowFirstColumn="0" w:firstRowLastColumn="0" w:lastRowFirstColumn="0" w:lastRowLastColumn="0"/>
+            <w:tcW w:w="3209" w:type="dxa"/>
+          </w:tcPr>
+          <w:p>
+            <w:pPr>
+              <w:rPr>
+                <w:b w:val="0"/>
+              </w:rPr>
+            </w:pPr>
+            <w:r>
+              <w:rPr>
+                <w:b w:val="0"/>
+              </w:rPr>
+              <w:t>Kuvaus</w:t>
+            </w:r>
+          </w:p>
+        </w:tc>
+        <w:tc>
+          <w:tcPr>
+            <w:tcW w:w="3209" w:type="dxa"/>
+          </w:tcPr>
+          <w:p>
+            <w:pPr>
+              <w:cnfStyle w:val="000000000000" w:firstRow="0" w:lastRow="0" w:firstColumn="0" w:lastColumn="0" w:oddVBand="0" w:evenVBand="0" w:oddHBand="0" w:evenHBand="0" w:firstRowFirstColumn="0" w:firstRowLastColumn="0" w:lastRowFirstColumn="0" w:lastRowLastColumn="0"/>
+            </w:pPr>
+            <w:r>
+              <w:t>Merkkijono</w:t>
+            </w:r>
+          </w:p>
+        </w:tc>
+        <w:tc>
+          <w:tcPr>
+            <w:tcW w:w="3210" w:type="dxa"/>
+          </w:tcPr>
+          <w:p>
+            <w:pPr>
+              <w:cnfStyle w:val="000000000000" w:firstRow="0" w:lastRow="0" w:firstColumn="0" w:lastColumn="0" w:oddVBand="0" w:evenVBand="0" w:oddHBand="0" w:evenHBand="0" w:firstRowFirstColumn="0" w:firstRowLastColumn="0" w:lastRowFirstColumn="0" w:lastRowLastColumn="0"/>
+            </w:pPr>
+            <w:proofErr w:type="gramStart"/>
+            <w:r>
+              <w:t>Kuvaus tehdystä työstä</w:t>
+            </w:r>
+            <w:proofErr w:type="gramEnd"/>
+          </w:p>
+        </w:tc>
+      </w:tr>
+    </w:tbl>
+    <w:p/>
+    <w:p>
+      <w:r>
+        <w:t>Merkintä kuuluu yhdelle kohteelle ja merkintää kohden on yksi työmies.</w:t>
+      </w:r>
+    </w:p>
+    <w:p/>
+    <w:p/>
+    <w:p/>
+    <w:p>
+      <w:pPr>
+        <w:rPr>
+          <w:b/>
+        </w:rPr>
+      </w:pPr>
+      <w:r>
+        <w:rPr>
+          <w:b/>
+        </w:rPr>
+        <w:lastRenderedPageBreak/>
+        <w:t>Asiakas</w:t>
+      </w:r>
+    </w:p>
+    <w:tbl>
+      <w:tblPr>
+        <w:tblStyle w:val="Vaalearuudukkotaulukko1-korostus1"/>
+        <w:tblW w:w="0" w:type="auto"/>
+        <w:tblLook w:val="04A0" w:firstRow="1" w:lastRow="0" w:firstColumn="1" w:lastColumn="0" w:noHBand="0" w:noVBand="1"/>
+      </w:tblPr>
+      <w:tblGrid>
+        <w:gridCol w:w="3209"/>
+        <w:gridCol w:w="3209"/>
+        <w:gridCol w:w="3210"/>
+      </w:tblGrid>
+      <w:tr>
+        <w:trPr>
+          <w:cnfStyle w:val="100000000000" w:firstRow="1" w:lastRow="0" w:firstColumn="0" w:lastColumn="0" w:oddVBand="0" w:evenVBand="0" w:oddHBand="0" w:evenHBand="0" w:firstRowFirstColumn="0" w:firstRowLastColumn="0" w:lastRowFirstColumn="0" w:lastRowLastColumn="0"/>
+        </w:trPr>
+        <w:tc>
+          <w:tcPr>
+            <w:cnfStyle w:val="001000000000" w:firstRow="0" w:lastRow="0" w:firstColumn="1" w:lastColumn="0" w:oddVBand="0" w:evenVBand="0" w:oddHBand="0" w:evenHBand="0" w:firstRowFirstColumn="0" w:firstRowLastColumn="0" w:lastRowFirstColumn="0" w:lastRowLastColumn="0"/>
+            <w:tcW w:w="3209" w:type="dxa"/>
+            <w:shd w:val="clear" w:color="auto" w:fill="auto"/>
+          </w:tcPr>
+          <w:p>
+            <w:proofErr w:type="spellStart"/>
+            <w:r>
+              <w:t>Atribuutti</w:t>
+            </w:r>
+            <w:proofErr w:type="spellEnd"/>
+          </w:p>
+        </w:tc>
+        <w:tc>
+          <w:tcPr>
+            <w:tcW w:w="3209" w:type="dxa"/>
+          </w:tcPr>
+          <w:p>
+            <w:pPr>
+              <w:cnfStyle w:val="100000000000" w:firstRow="1" w:lastRow="0" w:firstColumn="0" w:lastColumn="0" w:oddVBand="0" w:evenVBand="0" w:oddHBand="0" w:evenHBand="0" w:firstRowFirstColumn="0" w:firstRowLastColumn="0" w:lastRowFirstColumn="0" w:lastRowLastColumn="0"/>
+            </w:pPr>
+            <w:r>
+              <w:t>Arvojoukko</w:t>
+            </w:r>
+          </w:p>
+        </w:tc>
+        <w:tc>
+          <w:tcPr>
+            <w:tcW w:w="3210" w:type="dxa"/>
+          </w:tcPr>
+          <w:p>
+            <w:pPr>
+              <w:cnfStyle w:val="100000000000" w:firstRow="1" w:lastRow="0" w:firstColumn="0" w:lastColumn="0" w:oddVBand="0" w:evenVBand="0" w:oddHBand="0" w:evenHBand="0" w:firstRowFirstColumn="0" w:firstRowLastColumn="0" w:lastRowFirstColumn="0" w:lastRowLastColumn="0"/>
+            </w:pPr>
+            <w:r>
+              <w:t>Kuvailu</w:t>
+            </w:r>
+          </w:p>
+        </w:tc>
+      </w:tr>
+      <w:tr>
+        <w:tc>
+          <w:tcPr>
+            <w:cnfStyle w:val="001000000000" w:firstRow="0" w:lastRow="0" w:firstColumn="1" w:lastColumn="0" w:oddVBand="0" w:evenVBand="0" w:oddHBand="0" w:evenHBand="0" w:firstRowFirstColumn="0" w:firstRowLastColumn="0" w:lastRowFirstColumn="0" w:lastRowLastColumn="0"/>
+            <w:tcW w:w="3209" w:type="dxa"/>
+          </w:tcPr>
+          <w:p>
+            <w:pPr>
+              <w:rPr>
+                <w:b w:val="0"/>
+              </w:rPr>
+            </w:pPr>
+            <w:r>
+              <w:rPr>
+                <w:b w:val="0"/>
+              </w:rPr>
+              <w:t>Asiakasnumero</w:t>
+            </w:r>
+          </w:p>
+        </w:tc>
+        <w:tc>
+          <w:tcPr>
+            <w:tcW w:w="3209" w:type="dxa"/>
+          </w:tcPr>
+          <w:p>
+            <w:pPr>
+              <w:cnfStyle w:val="000000000000" w:firstRow="0" w:lastRow="0" w:firstColumn="0" w:lastColumn="0" w:oddVBand="0" w:evenVBand="0" w:oddHBand="0" w:evenHBand="0" w:firstRowFirstColumn="0" w:firstRowLastColumn="0" w:lastRowFirstColumn="0" w:lastRowLastColumn="0"/>
+            </w:pPr>
+            <w:r>
+              <w:t>kokonaisluku</w:t>
+            </w:r>
+          </w:p>
+        </w:tc>
+        <w:tc>
+          <w:tcPr>
+            <w:tcW w:w="3210" w:type="dxa"/>
+          </w:tcPr>
+          <w:p>
+            <w:pPr>
+              <w:cnfStyle w:val="000000000000" w:firstRow="0" w:lastRow="0" w:firstColumn="0" w:lastColumn="0" w:oddVBand="0" w:evenVBand="0" w:oddHBand="0" w:evenHBand="0" w:firstRowFirstColumn="0" w:firstRowLastColumn="0" w:lastRowFirstColumn="0" w:lastRowLastColumn="0"/>
+            </w:pPr>
+            <w:proofErr w:type="gramStart"/>
+            <w:r>
+              <w:t>Automaattisesti luotu numero</w:t>
+            </w:r>
+            <w:proofErr w:type="gramEnd"/>
+          </w:p>
+        </w:tc>
+      </w:tr>
+      <w:tr>
+        <w:tc>
+          <w:tcPr>
+            <w:cnfStyle w:val="001000000000" w:firstRow="0" w:lastRow="0" w:firstColumn="1" w:lastColumn="0" w:oddVBand="0" w:evenVBand="0" w:oddHBand="0" w:evenHBand="0" w:firstRowFirstColumn="0" w:firstRowLastColumn="0" w:lastRowFirstColumn="0" w:lastRowLastColumn="0"/>
+            <w:tcW w:w="3209" w:type="dxa"/>
+          </w:tcPr>
+          <w:p>
+            <w:pPr>
+              <w:rPr>
+                <w:b w:val="0"/>
+              </w:rPr>
+            </w:pPr>
+            <w:r>
+              <w:rPr>
+                <w:b w:val="0"/>
+              </w:rPr>
+              <w:t>Nimi</w:t>
+            </w:r>
+          </w:p>
+        </w:tc>
+        <w:tc>
+          <w:tcPr>
+            <w:tcW w:w="3209" w:type="dxa"/>
+          </w:tcPr>
+          <w:p>
+            <w:pPr>
+              <w:cnfStyle w:val="000000000000" w:firstRow="0" w:lastRow="0" w:firstColumn="0" w:lastColumn="0" w:oddVBand="0" w:evenVBand="0" w:oddHBand="0" w:evenHBand="0" w:firstRowFirstColumn="0" w:firstRowLastColumn="0" w:lastRowFirstColumn="0" w:lastRowLastColumn="0"/>
+            </w:pPr>
+            <w:r>
+              <w:t>Merkkijono</w:t>
+            </w:r>
+          </w:p>
+        </w:tc>
+        <w:tc>
+          <w:tcPr>
+            <w:tcW w:w="3210" w:type="dxa"/>
+          </w:tcPr>
+          <w:p>
+            <w:pPr>
+              <w:cnfStyle w:val="000000000000" w:firstRow="0" w:lastRow="0" w:firstColumn="0" w:lastColumn="0" w:oddVBand="0" w:evenVBand="0" w:oddHBand="0" w:evenHBand="0" w:firstRowFirstColumn="0" w:firstRowLastColumn="0" w:lastRowFirstColumn="0" w:lastRowLastColumn="0"/>
+            </w:pPr>
+            <w:r>
+              <w:t xml:space="preserve">Asiakkaan nimi muodossa Pekka </w:t>
+            </w:r>
+            <w:proofErr w:type="spellStart"/>
+            <w:r>
+              <w:t>Etula</w:t>
+            </w:r>
+            <w:proofErr w:type="spellEnd"/>
+          </w:p>
+        </w:tc>
+      </w:tr>
+      <w:tr>
+        <w:tc>
+          <w:tcPr>
+            <w:cnfStyle w:val="001000000000" w:firstRow="0" w:lastRow="0" w:firstColumn="1" w:lastColumn="0" w:oddVBand="0" w:evenVBand="0" w:oddHBand="0" w:evenHBand="0" w:firstRowFirstColumn="0" w:firstRowLastColumn="0" w:lastRowFirstColumn="0" w:lastRowLastColumn="0"/>
+            <w:tcW w:w="3209" w:type="dxa"/>
+          </w:tcPr>
+          <w:p>
+            <w:pPr>
+              <w:rPr>
+                <w:b w:val="0"/>
+              </w:rPr>
+            </w:pPr>
+            <w:r>
+              <w:rPr>
+                <w:b w:val="0"/>
+              </w:rPr>
+              <w:t>Osoite</w:t>
+            </w:r>
+          </w:p>
+        </w:tc>
+        <w:tc>
+          <w:tcPr>
+            <w:tcW w:w="3209" w:type="dxa"/>
+          </w:tcPr>
+          <w:p>
+            <w:pPr>
+              <w:cnfStyle w:val="000000000000" w:firstRow="0" w:lastRow="0" w:firstColumn="0" w:lastColumn="0" w:oddVBand="0" w:evenVBand="0" w:oddHBand="0" w:evenHBand="0" w:firstRowFirstColumn="0" w:firstRowLastColumn="0" w:lastRowFirstColumn="0" w:lastRowLastColumn="0"/>
+            </w:pPr>
+            <w:r>
+              <w:t>Merkkijono</w:t>
+            </w:r>
+          </w:p>
+        </w:tc>
+        <w:tc>
+          <w:tcPr>
+            <w:tcW w:w="3210" w:type="dxa"/>
+          </w:tcPr>
+          <w:p>
+            <w:pPr>
+              <w:cnfStyle w:val="000000000000" w:firstRow="0" w:lastRow="0" w:firstColumn="0" w:lastColumn="0" w:oddVBand="0" w:evenVBand="0" w:oddHBand="0" w:evenHBand="0" w:firstRowFirstColumn="0" w:firstRowLastColumn="0" w:lastRowFirstColumn="0" w:lastRowLastColumn="0"/>
+            </w:pPr>
+            <w:r>
+              <w:t>Laskutusosoite</w:t>
+            </w:r>
+          </w:p>
+        </w:tc>
+      </w:tr>
+      <w:tr>
+        <w:tc>
+          <w:tcPr>
+            <w:cnfStyle w:val="001000000000" w:firstRow="0" w:lastRow="0" w:firstColumn="1" w:lastColumn="0" w:oddVBand="0" w:evenVBand="0" w:oddHBand="0" w:evenHBand="0" w:firstRowFirstColumn="0" w:firstRowLastColumn="0" w:lastRowFirstColumn="0" w:lastRowLastColumn="0"/>
+            <w:tcW w:w="3209" w:type="dxa"/>
+          </w:tcPr>
+          <w:p>
+            <w:pPr>
+              <w:rPr>
+                <w:b w:val="0"/>
+              </w:rPr>
+            </w:pPr>
+            <w:r>
+              <w:rPr>
+                <w:b w:val="0"/>
+              </w:rPr>
+              <w:t>Postinumero</w:t>
+            </w:r>
+          </w:p>
+        </w:tc>
+        <w:tc>
+          <w:tcPr>
+            <w:tcW w:w="3209" w:type="dxa"/>
+          </w:tcPr>
+          <w:p>
+            <w:pPr>
+              <w:cnfStyle w:val="000000000000" w:firstRow="0" w:lastRow="0" w:firstColumn="0" w:lastColumn="0" w:oddVBand="0" w:evenVBand="0" w:oddHBand="0" w:evenHBand="0" w:firstRowFirstColumn="0" w:firstRowLastColumn="0" w:lastRowFirstColumn="0" w:lastRowLastColumn="0"/>
+            </w:pPr>
+            <w:r>
+              <w:t>Kokonaisluku</w:t>
+            </w:r>
+          </w:p>
+        </w:tc>
+        <w:tc>
+          <w:tcPr>
+            <w:tcW w:w="3210" w:type="dxa"/>
+          </w:tcPr>
+          <w:p>
+            <w:pPr>
+              <w:cnfStyle w:val="000000000000" w:firstRow="0" w:lastRow="0" w:firstColumn="0" w:lastColumn="0" w:oddVBand="0" w:evenVBand="0" w:oddHBand="0" w:evenHBand="0" w:firstRowFirstColumn="0" w:firstRowLastColumn="0" w:lastRowFirstColumn="0" w:lastRowLastColumn="0"/>
+            </w:pPr>
+            <w:r>
+              <w:t>Postinumero, esim. 00250</w:t>
+            </w:r>
+          </w:p>
+        </w:tc>
+      </w:tr>
+      <w:tr>
+        <w:tc>
+          <w:tcPr>
+            <w:cnfStyle w:val="001000000000" w:firstRow="0" w:lastRow="0" w:firstColumn="1" w:lastColumn="0" w:oddVBand="0" w:evenVBand="0" w:oddHBand="0" w:evenHBand="0" w:firstRowFirstColumn="0" w:firstRowLastColumn="0" w:lastRowFirstColumn="0" w:lastRowLastColumn="0"/>
+            <w:tcW w:w="3209" w:type="dxa"/>
+          </w:tcPr>
+          <w:p>
+            <w:pPr>
+              <w:rPr>
+                <w:b w:val="0"/>
+              </w:rPr>
+            </w:pPr>
+            <w:r>
+              <w:rPr>
+                <w:b w:val="0"/>
+              </w:rPr>
+              <w:t>Postitoimipaikka</w:t>
+            </w:r>
+          </w:p>
+        </w:tc>
+        <w:tc>
+          <w:tcPr>
+            <w:tcW w:w="3209" w:type="dxa"/>
+          </w:tcPr>
+          <w:p>
+            <w:pPr>
+              <w:cnfStyle w:val="000000000000" w:firstRow="0" w:lastRow="0" w:firstColumn="0" w:lastColumn="0" w:oddVBand="0" w:evenVBand="0" w:oddHBand="0" w:evenHBand="0" w:firstRowFirstColumn="0" w:firstRowLastColumn="0" w:lastRowFirstColumn="0" w:lastRowLastColumn="0"/>
+            </w:pPr>
+            <w:r>
+              <w:t>Merkkijono</w:t>
+            </w:r>
+          </w:p>
+        </w:tc>
+        <w:tc>
+          <w:tcPr>
+            <w:tcW w:w="3210" w:type="dxa"/>
+          </w:tcPr>
+          <w:p>
+            <w:pPr>
+              <w:cnfStyle w:val="000000000000" w:firstRow="0" w:lastRow="0" w:firstColumn="0" w:lastColumn="0" w:oddVBand="0" w:evenVBand="0" w:oddHBand="0" w:evenHBand="0" w:firstRowFirstColumn="0" w:firstRowLastColumn="0" w:lastRowFirstColumn="0" w:lastRowLastColumn="0"/>
+            </w:pPr>
+            <w:r>
+              <w:t>Kaupungin nimi</w:t>
+            </w:r>
+          </w:p>
+        </w:tc>
+      </w:tr>
+      <w:tr>
+        <w:tc>
+          <w:tcPr>
+            <w:cnfStyle w:val="001000000000" w:firstRow="0" w:lastRow="0" w:firstColumn="1" w:lastColumn="0" w:oddVBand="0" w:evenVBand="0" w:oddHBand="0" w:evenHBand="0" w:firstRowFirstColumn="0" w:firstRowLastColumn="0" w:lastRowFirstColumn="0" w:lastRowLastColumn="0"/>
+            <w:tcW w:w="3209" w:type="dxa"/>
+          </w:tcPr>
+          <w:p>
+            <w:pPr>
+              <w:rPr>
+                <w:b w:val="0"/>
+              </w:rPr>
+            </w:pPr>
+            <w:r>
+              <w:rPr>
+                <w:b w:val="0"/>
+              </w:rPr>
+              <w:t>Puhelinnumero</w:t>
+            </w:r>
+          </w:p>
+        </w:tc>
+        <w:tc>
+          <w:tcPr>
+            <w:tcW w:w="3209" w:type="dxa"/>
+          </w:tcPr>
+          <w:p>
+            <w:pPr>
+              <w:cnfStyle w:val="000000000000" w:firstRow="0" w:lastRow="0" w:firstColumn="0" w:lastColumn="0" w:oddVBand="0" w:evenVBand="0" w:oddHBand="0" w:evenHBand="0" w:firstRowFirstColumn="0" w:firstRowLastColumn="0" w:lastRowFirstColumn="0" w:lastRowLastColumn="0"/>
+            </w:pPr>
+            <w:r>
+              <w:t>merkkijono</w:t>
+            </w:r>
+          </w:p>
+        </w:tc>
+        <w:tc>
+          <w:tcPr>
+            <w:tcW w:w="3210" w:type="dxa"/>
+          </w:tcPr>
+          <w:p>
+            <w:pPr>
+              <w:cnfStyle w:val="000000000000" w:firstRow="0" w:lastRow="0" w:firstColumn="0" w:lastColumn="0" w:oddVBand="0" w:evenVBand="0" w:oddHBand="0" w:evenHBand="0" w:firstRowFirstColumn="0" w:firstRowLastColumn="0" w:lastRowFirstColumn="0" w:lastRowLastColumn="0"/>
+            </w:pPr>
+            <w:r>
+              <w:t>asiakkaan puhelinnumero</w:t>
+            </w:r>
+          </w:p>
+        </w:tc>
+      </w:tr>
+      <w:tr>
+        <w:tc>
+          <w:tcPr>
+            <w:cnfStyle w:val="001000000000" w:firstRow="0" w:lastRow="0" w:firstColumn="1" w:lastColumn="0" w:oddVBand="0" w:evenVBand="0" w:oddHBand="0" w:evenHBand="0" w:firstRowFirstColumn="0" w:firstRowLastColumn="0" w:lastRowFirstColumn="0" w:lastRowLastColumn="0"/>
+            <w:tcW w:w="3209" w:type="dxa"/>
+          </w:tcPr>
+          <w:p>
+            <w:pPr>
+              <w:rPr>
+                <w:b w:val="0"/>
+              </w:rPr>
+            </w:pPr>
+            <w:r>
+              <w:rPr>
+                <w:b w:val="0"/>
+              </w:rPr>
+              <w:t>Sähköposti</w:t>
+            </w:r>
+          </w:p>
+        </w:tc>
+        <w:tc>
+          <w:tcPr>
+            <w:tcW w:w="3209" w:type="dxa"/>
+          </w:tcPr>
+          <w:p>
+            <w:pPr>
+              <w:cnfStyle w:val="000000000000" w:firstRow="0" w:lastRow="0" w:firstColumn="0" w:lastColumn="0" w:oddVBand="0" w:evenVBand="0" w:oddHBand="0" w:evenHBand="0" w:firstRowFirstColumn="0" w:firstRowLastColumn="0" w:lastRowFirstColumn="0" w:lastRowLastColumn="0"/>
+            </w:pPr>
+            <w:r>
+              <w:t>merkkijono</w:t>
+            </w:r>
+          </w:p>
+        </w:tc>
+        <w:tc>
+          <w:tcPr>
+            <w:tcW w:w="3210" w:type="dxa"/>
+          </w:tcPr>
+          <w:p>
+            <w:pPr>
+              <w:cnfStyle w:val="000000000000" w:firstRow="0" w:lastRow="0" w:firstColumn="0" w:lastColumn="0" w:oddVBand="0" w:evenVBand="0" w:oddHBand="0" w:evenHBand="0" w:firstRowFirstColumn="0" w:firstRowLastColumn="0" w:lastRowFirstColumn="0" w:lastRowLastColumn="0"/>
+            </w:pPr>
+            <w:r>
+              <w:t>muodossa: esa@esa.com</w:t>
+            </w:r>
+          </w:p>
+        </w:tc>
+      </w:tr>
+    </w:tbl>
+    <w:p/>
+    <w:p>
+      <w:pPr>
+        <w:rPr>
+          <w:b/>
+        </w:rPr>
+      </w:pPr>
+      <w:r>
+        <w:rPr>
+          <w:b/>
+        </w:rPr>
+        <w:t>Työmies</w:t>
+      </w:r>
+    </w:p>
+    <w:tbl>
+      <w:tblPr>
+        <w:tblStyle w:val="Vaalearuudukkotaulukko1-korostus1"/>
+        <w:tblW w:w="0" w:type="auto"/>
+        <w:tblLook w:val="04A0" w:firstRow="1" w:lastRow="0" w:firstColumn="1" w:lastColumn="0" w:noHBand="0" w:noVBand="1"/>
+      </w:tblPr>
+      <w:tblGrid>
+        <w:gridCol w:w="3209"/>
+        <w:gridCol w:w="3209"/>
+        <w:gridCol w:w="3210"/>
+      </w:tblGrid>
+      <w:tr>
+        <w:trPr>
+          <w:cnfStyle w:val="100000000000" w:firstRow="1" w:lastRow="0" w:firstColumn="0" w:lastColumn="0" w:oddVBand="0" w:evenVBand="0" w:oddHBand="0" w:evenHBand="0" w:firstRowFirstColumn="0" w:firstRowLastColumn="0" w:lastRowFirstColumn="0" w:lastRowLastColumn="0"/>
+        </w:trPr>
+        <w:tc>
+          <w:tcPr>
+            <w:cnfStyle w:val="001000000000" w:firstRow="0" w:lastRow="0" w:firstColumn="1" w:lastColumn="0" w:oddVBand="0" w:evenVBand="0" w:oddHBand="0" w:evenHBand="0" w:firstRowFirstColumn="0" w:firstRowLastColumn="0" w:lastRowFirstColumn="0" w:lastRowLastColumn="0"/>
+            <w:tcW w:w="3209" w:type="dxa"/>
+            <w:shd w:val="clear" w:color="auto" w:fill="auto"/>
+          </w:tcPr>
+          <w:p>
+            <w:proofErr w:type="spellStart"/>
+            <w:r>
+              <w:t>Atribuutti</w:t>
+            </w:r>
+            <w:proofErr w:type="spellEnd"/>
+          </w:p>
+        </w:tc>
+        <w:tc>
+          <w:tcPr>
+            <w:tcW w:w="3209" w:type="dxa"/>
+          </w:tcPr>
+          <w:p>
+            <w:pPr>
+              <w:cnfStyle w:val="100000000000" w:firstRow="1" w:lastRow="0" w:firstColumn="0" w:lastColumn="0" w:oddVBand="0" w:evenVBand="0" w:oddHBand="0" w:evenHBand="0" w:firstRowFirstColumn="0" w:firstRowLastColumn="0" w:lastRowFirstColumn="0" w:lastRowLastColumn="0"/>
+            </w:pPr>
+            <w:r>
+              <w:t>Arvojoukko</w:t>
+            </w:r>
+          </w:p>
+        </w:tc>
+        <w:tc>
+          <w:tcPr>
+            <w:tcW w:w="3210" w:type="dxa"/>
+          </w:tcPr>
+          <w:p>
+            <w:pPr>
+              <w:cnfStyle w:val="100000000000" w:firstRow="1" w:lastRow="0" w:firstColumn="0" w:lastColumn="0" w:oddVBand="0" w:evenVBand="0" w:oddHBand="0" w:evenHBand="0" w:firstRowFirstColumn="0" w:firstRowLastColumn="0" w:lastRowFirstColumn="0" w:lastRowLastColumn="0"/>
+            </w:pPr>
+            <w:r>
+              <w:t>Kuvailu</w:t>
+            </w:r>
+          </w:p>
+        </w:tc>
+      </w:tr>
+      <w:tr>
+        <w:tc>
+          <w:tcPr>
+            <w:cnfStyle w:val="001000000000" w:firstRow="0" w:lastRow="0" w:firstColumn="1" w:lastColumn="0" w:oddVBand="0" w:evenVBand="0" w:oddHBand="0" w:evenHBand="0" w:firstRowFirstColumn="0" w:firstRowLastColumn="0" w:lastRowFirstColumn="0" w:lastRowLastColumn="0"/>
+            <w:tcW w:w="3209" w:type="dxa"/>
+          </w:tcPr>
+          <w:p>
+            <w:pPr>
+              <w:rPr>
+                <w:b w:val="0"/>
+              </w:rPr>
+            </w:pPr>
+            <w:r>
+              <w:rPr>
+                <w:b w:val="0"/>
+              </w:rPr>
+              <w:t>Tunnus</w:t>
+            </w:r>
+          </w:p>
+        </w:tc>
+        <w:tc>
+          <w:tcPr>
+            <w:tcW w:w="3209" w:type="dxa"/>
+          </w:tcPr>
+          <w:p>
+            <w:pPr>
+              <w:cnfStyle w:val="000000000000" w:firstRow="0" w:lastRow="0" w:firstColumn="0" w:lastColumn="0" w:oddVBand="0" w:evenVBand="0" w:oddHBand="0" w:evenHBand="0" w:firstRowFirstColumn="0" w:firstRowLastColumn="0" w:lastRowFirstColumn="0" w:lastRowLastColumn="0"/>
+            </w:pPr>
+            <w:r>
+              <w:t>kokonaisluku</w:t>
+            </w:r>
+          </w:p>
+        </w:tc>
+        <w:tc>
+          <w:tcPr>
+            <w:tcW w:w="3210" w:type="dxa"/>
+          </w:tcPr>
+          <w:p>
+            <w:pPr>
+              <w:cnfStyle w:val="000000000000" w:firstRow="0" w:lastRow="0" w:firstColumn="0" w:lastColumn="0" w:oddVBand="0" w:evenVBand="0" w:oddHBand="0" w:evenHBand="0" w:firstRowFirstColumn="0" w:firstRowLastColumn="0" w:lastRowFirstColumn="0" w:lastRowLastColumn="0"/>
+            </w:pPr>
+            <w:proofErr w:type="gramStart"/>
+            <w:r>
+              <w:t>Automaattisesti luotu Työmiehen tunnus</w:t>
+            </w:r>
+            <w:proofErr w:type="gramEnd"/>
+          </w:p>
+        </w:tc>
+      </w:tr>
+      <w:tr>
+        <w:tc>
+          <w:tcPr>
+            <w:cnfStyle w:val="001000000000" w:firstRow="0" w:lastRow="0" w:firstColumn="1" w:lastColumn="0" w:oddVBand="0" w:evenVBand="0" w:oddHBand="0" w:evenHBand="0" w:firstRowFirstColumn="0" w:firstRowLastColumn="0" w:lastRowFirstColumn="0" w:lastRowLastColumn="0"/>
+            <w:tcW w:w="3209" w:type="dxa"/>
+          </w:tcPr>
+          <w:p>
+            <w:pPr>
+              <w:rPr>
+                <w:b w:val="0"/>
+              </w:rPr>
+            </w:pPr>
+            <w:r>
+              <w:rPr>
+                <w:b w:val="0"/>
+              </w:rPr>
+              <w:t>Nimi</w:t>
+            </w:r>
+          </w:p>
+        </w:tc>
+        <w:tc>
+          <w:tcPr>
+            <w:tcW w:w="3209" w:type="dxa"/>
+          </w:tcPr>
+          <w:p>
+            <w:pPr>
+              <w:cnfStyle w:val="000000000000" w:firstRow="0" w:lastRow="0" w:firstColumn="0" w:lastColumn="0" w:oddVBand="0" w:evenVBand="0" w:oddHBand="0" w:evenHBand="0" w:firstRowFirstColumn="0" w:firstRowLastColumn="0" w:lastRowFirstColumn="0" w:lastRowLastColumn="0"/>
+            </w:pPr>
+            <w:r>
+              <w:t>merkkijono</w:t>
+            </w:r>
+          </w:p>
+        </w:tc>
+        <w:tc>
+          <w:tcPr>
+            <w:tcW w:w="3210" w:type="dxa"/>
+          </w:tcPr>
+          <w:p>
+            <w:pPr>
+              <w:cnfStyle w:val="000000000000" w:firstRow="0" w:lastRow="0" w:firstColumn="0" w:lastColumn="0" w:oddVBand="0" w:evenVBand="0" w:oddHBand="0" w:evenHBand="0" w:firstRowFirstColumn="0" w:firstRowLastColumn="0" w:lastRowFirstColumn="0" w:lastRowLastColumn="0"/>
+            </w:pPr>
+            <w:r>
+              <w:t>Työmiehen nimi</w:t>
+            </w:r>
+          </w:p>
+        </w:tc>
+      </w:tr>
+      <w:tr>
+        <w:tc>
+          <w:tcPr>
+            <w:cnfStyle w:val="001000000000" w:firstRow="0" w:lastRow="0" w:firstColumn="1" w:lastColumn="0" w:oddVBand="0" w:evenVBand="0" w:oddHBand="0" w:evenHBand="0" w:firstRowFirstColumn="0" w:firstRowLastColumn="0" w:lastRowFirstColumn="0" w:lastRowLastColumn="0"/>
+            <w:tcW w:w="3209" w:type="dxa"/>
+          </w:tcPr>
+          <w:p>
+            <w:pPr>
+              <w:rPr>
+                <w:b w:val="0"/>
+              </w:rPr>
+            </w:pPr>
+            <w:r>
+              <w:rPr>
+                <w:b w:val="0"/>
+              </w:rPr>
+              <w:t>puhelin</w:t>
+            </w:r>
+          </w:p>
+        </w:tc>
+        <w:tc>
+          <w:tcPr>
+            <w:tcW w:w="3209" w:type="dxa"/>
+          </w:tcPr>
+          <w:p>
+            <w:pPr>
+              <w:cnfStyle w:val="000000000000" w:firstRow="0" w:lastRow="0" w:firstColumn="0" w:lastColumn="0" w:oddVBand="0" w:evenVBand="0" w:oddHBand="0" w:evenHBand="0" w:firstRowFirstColumn="0" w:firstRowLastColumn="0" w:lastRowFirstColumn="0" w:lastRowLastColumn="0"/>
+            </w:pPr>
+            <w:r>
+              <w:t>merkkijono</w:t>
+            </w:r>
+          </w:p>
+        </w:tc>
+        <w:tc>
+          <w:tcPr>
+            <w:tcW w:w="3210" w:type="dxa"/>
+          </w:tcPr>
+          <w:p>
+            <w:pPr>
+              <w:cnfStyle w:val="000000000000" w:firstRow="0" w:lastRow="0" w:firstColumn="0" w:lastColumn="0" w:oddVBand="0" w:evenVBand="0" w:oddHBand="0" w:evenHBand="0" w:firstRowFirstColumn="0" w:firstRowLastColumn="0" w:lastRowFirstColumn="0" w:lastRowLastColumn="0"/>
+            </w:pPr>
+            <w:r>
+              <w:t>puhelinnumero</w:t>
+            </w:r>
+          </w:p>
+        </w:tc>
+      </w:tr>
+      <w:tr>
+        <w:tc>
+          <w:tcPr>
+            <w:cnfStyle w:val="001000000000" w:firstRow="0" w:lastRow="0" w:firstColumn="1" w:lastColumn="0" w:oddVBand="0" w:evenVBand="0" w:oddHBand="0" w:evenHBand="0" w:firstRowFirstColumn="0" w:firstRowLastColumn="0" w:lastRowFirstColumn="0" w:lastRowLastColumn="0"/>
+            <w:tcW w:w="3209" w:type="dxa"/>
+          </w:tcPr>
+          <w:p>
+            <w:pPr>
+              <w:rPr>
+                <w:b w:val="0"/>
+              </w:rPr>
+            </w:pPr>
+            <w:r>
+              <w:rPr>
+                <w:b w:val="0"/>
+              </w:rPr>
+              <w:t>Työtunnit</w:t>
+            </w:r>
+          </w:p>
+        </w:tc>
+        <w:tc>
+          <w:tcPr>
+            <w:tcW w:w="3209" w:type="dxa"/>
+          </w:tcPr>
+          <w:p>
+            <w:pPr>
+              <w:cnfStyle w:val="000000000000" w:firstRow="0" w:lastRow="0" w:firstColumn="0" w:lastColumn="0" w:oddVBand="0" w:evenVBand="0" w:oddHBand="0" w:evenHBand="0" w:firstRowFirstColumn="0" w:firstRowLastColumn="0" w:lastRowFirstColumn="0" w:lastRowLastColumn="0"/>
+            </w:pPr>
+            <w:r>
+              <w:t>Kokonaisluku</w:t>
+            </w:r>
+          </w:p>
+        </w:tc>
+        <w:tc>
+          <w:tcPr>
+            <w:tcW w:w="3210" w:type="dxa"/>
+          </w:tcPr>
+          <w:p>
+            <w:pPr>
+              <w:cnfStyle w:val="000000000000" w:firstRow="0" w:lastRow="0" w:firstColumn="0" w:lastColumn="0" w:oddVBand="0" w:evenVBand="0" w:oddHBand="0" w:evenHBand="0" w:firstRowFirstColumn="0" w:firstRowLastColumn="0" w:lastRowFirstColumn="0" w:lastRowLastColumn="0"/>
+            </w:pPr>
+            <w:proofErr w:type="gramStart"/>
+            <w:r>
+              <w:t>Kertyneet työtunnit</w:t>
+            </w:r>
+            <w:proofErr w:type="gramEnd"/>
+          </w:p>
+        </w:tc>
+      </w:tr>
+    </w:tbl>
+    <w:p/>
+    <w:p>
       <w:pPr>
         <w:pStyle w:val="Otsikko1"/>
         <w:numPr>
@@ -926,6 +2297,22 @@
       <w:r>
         <w:t>Relaatiotietokantakaavio</w:t>
       </w:r>
+    </w:p>
+    <w:p/>
+    <w:p>
+      <w:pPr>
+        <w:jc w:val="center"/>
+      </w:pPr>
+      <w:r>
+        <w:object w:dxaOrig="10440" w:dyaOrig="8910">
+          <v:shape id="_x0000_i1027" type="#_x0000_t75" style="width:423.85pt;height:361.3pt" o:ole="">
+            <v:imagedata r:id="rId11" o:title=""/>
+          </v:shape>
+          <o:OLEObject Type="Embed" ProgID="Visio.Drawing.15" ShapeID="_x0000_i1027" DrawAspect="Content" ObjectID="_1521277611" r:id="rId12"/>
+        </w:object>
+      </w:r>
+      <w:bookmarkStart w:id="3" w:name="_GoBack"/>
+      <w:bookmarkEnd w:id="3"/>
     </w:p>
     <w:p/>
     <w:p>
@@ -986,12 +2373,7 @@
       </w:r>
       <w:proofErr w:type="spellStart"/>
       <w:r>
-        <w:t>user</w:t>
-      </w:r>
-      <w:bookmarkStart w:id="3" w:name="_GoBack"/>
-      <w:bookmarkEnd w:id="3"/>
-      <w:r>
-        <w:t>s</w:t>
+        <w:t>users</w:t>
       </w:r>
       <w:proofErr w:type="spellEnd"/>
       <w:r>
@@ -1552,7 +2934,7 @@
     </w:pPr>
     <w:rPr>
       <w:rFonts w:asciiTheme="majorHAnsi" w:eastAsiaTheme="majorEastAsia" w:hAnsiTheme="majorHAnsi" w:cstheme="majorBidi"/>
-      <w:color w:val="000000" w:themeColor="accent1" w:themeShade="BF"/>
+      <w:color w:val="2E74B5" w:themeColor="accent1" w:themeShade="BF"/>
       <w:sz w:val="32"/>
       <w:szCs w:val="32"/>
     </w:rPr>
@@ -1574,7 +2956,7 @@
     </w:pPr>
     <w:rPr>
       <w:rFonts w:asciiTheme="majorHAnsi" w:eastAsiaTheme="majorEastAsia" w:hAnsiTheme="majorHAnsi" w:cstheme="majorBidi"/>
-      <w:color w:val="000000" w:themeColor="accent1" w:themeShade="BF"/>
+      <w:color w:val="2E74B5" w:themeColor="accent1" w:themeShade="BF"/>
       <w:sz w:val="26"/>
       <w:szCs w:val="26"/>
     </w:rPr>
@@ -1648,7 +3030,7 @@
     <w:rsid w:val="00F411CB"/>
     <w:rPr>
       <w:rFonts w:asciiTheme="majorHAnsi" w:eastAsiaTheme="majorEastAsia" w:hAnsiTheme="majorHAnsi" w:cstheme="majorBidi"/>
-      <w:color w:val="000000" w:themeColor="accent1" w:themeShade="BF"/>
+      <w:color w:val="2E74B5" w:themeColor="accent1" w:themeShade="BF"/>
       <w:sz w:val="32"/>
       <w:szCs w:val="32"/>
     </w:rPr>
@@ -1661,7 +3043,7 @@
     <w:rsid w:val="000B590F"/>
     <w:rPr>
       <w:rFonts w:asciiTheme="majorHAnsi" w:eastAsiaTheme="majorEastAsia" w:hAnsiTheme="majorHAnsi" w:cstheme="majorBidi"/>
-      <w:color w:val="000000" w:themeColor="accent1" w:themeShade="BF"/>
+      <w:color w:val="2E74B5" w:themeColor="accent1" w:themeShade="BF"/>
       <w:sz w:val="26"/>
       <w:szCs w:val="26"/>
     </w:rPr>
@@ -1700,7 +3082,7 @@
     <w:unhideWhenUsed/>
     <w:rsid w:val="000B590F"/>
     <w:rPr>
-      <w:color w:val="5F5F5F" w:themeColor="hyperlink"/>
+      <w:color w:val="0563C1" w:themeColor="hyperlink"/>
       <w:u w:val="single"/>
     </w:rPr>
   </w:style>
@@ -1752,6 +3134,82 @@
       <w:ind w:left="720"/>
       <w:contextualSpacing/>
     </w:pPr>
+  </w:style>
+  <w:style w:type="table" w:styleId="TaulukkoRuudukko">
+    <w:name w:val="Table Grid"/>
+    <w:basedOn w:val="Normaalitaulukko"/>
+    <w:uiPriority w:val="39"/>
+    <w:rsid w:val="00AE5659"/>
+    <w:pPr>
+      <w:spacing w:after="0" w:line="240" w:lineRule="auto"/>
+    </w:pPr>
+    <w:tblPr>
+      <w:tblBorders>
+        <w:top w:val="single" w:sz="4" w:space="0" w:color="auto"/>
+        <w:left w:val="single" w:sz="4" w:space="0" w:color="auto"/>
+        <w:bottom w:val="single" w:sz="4" w:space="0" w:color="auto"/>
+        <w:right w:val="single" w:sz="4" w:space="0" w:color="auto"/>
+        <w:insideH w:val="single" w:sz="4" w:space="0" w:color="auto"/>
+        <w:insideV w:val="single" w:sz="4" w:space="0" w:color="auto"/>
+      </w:tblBorders>
+    </w:tblPr>
+  </w:style>
+  <w:style w:type="table" w:styleId="Vaalearuudukkotaulukko1-korostus1">
+    <w:name w:val="Grid Table 1 Light Accent 1"/>
+    <w:basedOn w:val="Normaalitaulukko"/>
+    <w:uiPriority w:val="46"/>
+    <w:rsid w:val="00AE5659"/>
+    <w:pPr>
+      <w:spacing w:after="0" w:line="240" w:lineRule="auto"/>
+    </w:pPr>
+    <w:tblPr>
+      <w:tblStyleRowBandSize w:val="1"/>
+      <w:tblStyleColBandSize w:val="1"/>
+      <w:tblBorders>
+        <w:top w:val="single" w:sz="4" w:space="0" w:color="BDD6EE" w:themeColor="accent1" w:themeTint="66"/>
+        <w:left w:val="single" w:sz="4" w:space="0" w:color="BDD6EE" w:themeColor="accent1" w:themeTint="66"/>
+        <w:bottom w:val="single" w:sz="4" w:space="0" w:color="BDD6EE" w:themeColor="accent1" w:themeTint="66"/>
+        <w:right w:val="single" w:sz="4" w:space="0" w:color="BDD6EE" w:themeColor="accent1" w:themeTint="66"/>
+        <w:insideH w:val="single" w:sz="4" w:space="0" w:color="BDD6EE" w:themeColor="accent1" w:themeTint="66"/>
+        <w:insideV w:val="single" w:sz="4" w:space="0" w:color="BDD6EE" w:themeColor="accent1" w:themeTint="66"/>
+      </w:tblBorders>
+    </w:tblPr>
+    <w:tblStylePr w:type="firstRow">
+      <w:rPr>
+        <w:b/>
+        <w:bCs/>
+      </w:rPr>
+      <w:tblPr/>
+      <w:tcPr>
+        <w:tcBorders>
+          <w:bottom w:val="single" w:sz="12" w:space="0" w:color="9CC2E5" w:themeColor="accent1" w:themeTint="99"/>
+        </w:tcBorders>
+      </w:tcPr>
+    </w:tblStylePr>
+    <w:tblStylePr w:type="lastRow">
+      <w:rPr>
+        <w:b/>
+        <w:bCs/>
+      </w:rPr>
+      <w:tblPr/>
+      <w:tcPr>
+        <w:tcBorders>
+          <w:top w:val="double" w:sz="2" w:space="0" w:color="9CC2E5" w:themeColor="accent1" w:themeTint="99"/>
+        </w:tcBorders>
+      </w:tcPr>
+    </w:tblStylePr>
+    <w:tblStylePr w:type="firstCol">
+      <w:rPr>
+        <w:b/>
+        <w:bCs/>
+      </w:rPr>
+    </w:tblStylePr>
+    <w:tblStylePr w:type="lastCol">
+      <w:rPr>
+        <w:b/>
+        <w:bCs/>
+      </w:rPr>
+    </w:tblStylePr>
   </w:style>
 </w:styles>
 </file>
@@ -1869,7 +3327,9 @@
   </w:compat>
   <w:rsids>
     <w:rsidRoot w:val="00732F48"/>
+    <w:rsid w:val="001873B5"/>
     <w:rsid w:val="00383395"/>
+    <w:rsid w:val="00451A7E"/>
     <w:rsid w:val="004D4391"/>
     <w:rsid w:val="00732F48"/>
     <w:rsid w:val="00B46314"/>
@@ -2337,7 +3797,7 @@
 <file path=word/theme/theme1.xml><?xml version="1.0" encoding="utf-8"?>
 <a:theme xmlns:a="http://schemas.openxmlformats.org/drawingml/2006/main" name="Office-teema">
   <a:themeElements>
-    <a:clrScheme name="Mukautettu 2">
+    <a:clrScheme name="Office">
       <a:dk1>
         <a:sysClr val="windowText" lastClr="000000"/>
       </a:dk1>
@@ -2345,34 +3805,34 @@
         <a:sysClr val="window" lastClr="FFFFFF"/>
       </a:lt1>
       <a:dk2>
-        <a:srgbClr val="000000"/>
+        <a:srgbClr val="44546A"/>
       </a:dk2>
       <a:lt2>
-        <a:srgbClr val="F8F8F8"/>
+        <a:srgbClr val="E7E6E6"/>
       </a:lt2>
       <a:accent1>
-        <a:srgbClr val="000000"/>
+        <a:srgbClr val="5B9BD5"/>
       </a:accent1>
       <a:accent2>
-        <a:srgbClr val="000000"/>
+        <a:srgbClr val="ED7D31"/>
       </a:accent2>
       <a:accent3>
-        <a:srgbClr val="000000"/>
+        <a:srgbClr val="A5A5A5"/>
       </a:accent3>
       <a:accent4>
-        <a:srgbClr val="808080"/>
+        <a:srgbClr val="FFC000"/>
       </a:accent4>
       <a:accent5>
-        <a:srgbClr val="5F5F5F"/>
+        <a:srgbClr val="4472C4"/>
       </a:accent5>
       <a:accent6>
-        <a:srgbClr val="4D4D4D"/>
+        <a:srgbClr val="70AD47"/>
       </a:accent6>
       <a:hlink>
-        <a:srgbClr val="5F5F5F"/>
+        <a:srgbClr val="0563C1"/>
       </a:hlink>
       <a:folHlink>
-        <a:srgbClr val="919191"/>
+        <a:srgbClr val="954F72"/>
       </a:folHlink>
     </a:clrScheme>
     <a:fontScheme name="Office">
@@ -2619,7 +4079,7 @@
 </file>
 
 <file path=customXml/itemProps2.xml><?xml version="1.0" encoding="utf-8"?>
-<ds:datastoreItem xmlns:ds="http://schemas.openxmlformats.org/officeDocument/2006/customXml" ds:itemID="{23581A10-D3DE-49D4-9303-00F060AF8D0E}">
+<ds:datastoreItem xmlns:ds="http://schemas.openxmlformats.org/officeDocument/2006/customXml" ds:itemID="{566AD167-9FB4-4DBB-8A37-4E525537E2B7}">
   <ds:schemaRefs>
     <ds:schemaRef ds:uri="http://schemas.openxmlformats.org/officeDocument/2006/bibliography"/>
   </ds:schemaRefs>

</xml_diff>